<commit_message>
allow to upload tutorial video
</commit_message>
<xml_diff>
--- a/app/templates/nl.docx
+++ b/app/templates/nl.docx
@@ -346,7 +346,7 @@
           <w:szCs w:val="16"/>
           <w:lang w:val="en-US"/>
         </w:rPr>
-        <w:t>2020-03-20</w:t>
+        <w:t>2020-02-17</w:t>
       </w:r>
       <w:r>
         <w:rPr>
@@ -399,7 +399,6 @@
           <w:rFonts w:ascii="Arial" w:hAnsi="Arial"/>
           <w:position w:val="2"/>
           <w:sz w:val="16"/>
-          <w:highlight w:val="yellow"/>
           <w:lang w:val="en-US"/>
         </w:rPr>
         <w:fldChar w:fldCharType="begin"/>
@@ -409,7 +408,6 @@
           <w:rFonts w:ascii="Arial" w:hAnsi="Arial"/>
           <w:position w:val="2"/>
           <w:sz w:val="16"/>
-          <w:highlight w:val="yellow"/>
           <w:lang w:val="en-US"/>
         </w:rPr>
         <w:instrText>MACROBUTTON</w:instrText>
@@ -419,7 +417,6 @@
           <w:rFonts w:ascii="Arial" w:hAnsi="Arial"/>
           <w:position w:val="2"/>
           <w:sz w:val="16"/>
-          <w:highlight w:val="yellow"/>
           <w:lang w:val="en-US"/>
         </w:rPr>
         <w:instrText xml:space="preserve"> NoMacro [Click here and enter Direct Dial Telephone Number]</w:instrText>
@@ -429,7 +426,6 @@
           <w:rFonts w:ascii="Arial" w:hAnsi="Arial"/>
           <w:position w:val="2"/>
           <w:sz w:val="16"/>
-          <w:highlight w:val="yellow"/>
           <w:lang w:val="en-US"/>
         </w:rPr>
         <w:fldChar w:fldCharType="end"/>
@@ -454,7 +450,6 @@
           <w:rFonts w:ascii="Arial" w:hAnsi="Arial"/>
           <w:position w:val="2"/>
           <w:sz w:val="16"/>
-          <w:highlight w:val="yellow"/>
           <w:lang w:val="en-US"/>
         </w:rPr>
         <w:fldChar w:fldCharType="begin"/>
@@ -464,7 +459,6 @@
           <w:rFonts w:ascii="Arial" w:hAnsi="Arial"/>
           <w:position w:val="2"/>
           <w:sz w:val="16"/>
-          <w:highlight w:val="yellow"/>
           <w:lang w:val="en-US"/>
         </w:rPr>
         <w:instrText>MACROBUTTON</w:instrText>
@@ -474,7 +468,6 @@
           <w:rFonts w:ascii="Arial" w:hAnsi="Arial"/>
           <w:position w:val="2"/>
           <w:sz w:val="16"/>
-          <w:highlight w:val="yellow"/>
           <w:lang w:val="en-US"/>
         </w:rPr>
         <w:instrText xml:space="preserve"> NoMacro [Click here and enter Direct Dial Fax Number]</w:instrText>
@@ -484,7 +477,6 @@
           <w:rFonts w:ascii="Arial" w:hAnsi="Arial"/>
           <w:position w:val="2"/>
           <w:sz w:val="16"/>
-          <w:highlight w:val="yellow"/>
           <w:lang w:val="en-US"/>
         </w:rPr>
         <w:fldChar w:fldCharType="end"/>
@@ -509,7 +501,6 @@
           <w:rFonts w:ascii="Arial" w:hAnsi="Arial"/>
           <w:position w:val="2"/>
           <w:sz w:val="16"/>
-          <w:highlight w:val="yellow"/>
           <w:lang w:val="en-US"/>
         </w:rPr>
         <w:fldChar w:fldCharType="begin"/>
@@ -519,7 +510,6 @@
           <w:rFonts w:ascii="Arial" w:hAnsi="Arial"/>
           <w:position w:val="2"/>
           <w:sz w:val="16"/>
-          <w:highlight w:val="yellow"/>
           <w:lang w:val="en-US"/>
         </w:rPr>
         <w:instrText>MACROBUTTON</w:instrText>
@@ -529,7 +519,6 @@
           <w:rFonts w:ascii="Arial" w:hAnsi="Arial"/>
           <w:position w:val="2"/>
           <w:sz w:val="16"/>
-          <w:highlight w:val="yellow"/>
           <w:lang w:val="en-US"/>
         </w:rPr>
         <w:instrText xml:space="preserve"> NoMacro [Click here and enter e-mail address]</w:instrText>
@@ -539,7 +528,6 @@
           <w:rFonts w:ascii="Arial" w:hAnsi="Arial"/>
           <w:position w:val="2"/>
           <w:sz w:val="16"/>
-          <w:highlight w:val="yellow"/>
           <w:lang w:val="en-US"/>
         </w:rPr>
         <w:fldChar w:fldCharType="end"/>
@@ -639,7 +627,7 @@
           <w:szCs w:val="16"/>
           <w:lang w:val="en-US"/>
         </w:rPr>
-        <w:t>2020-03-20</w:t>
+        <w:t>2020-02-17</w:t>
       </w:r>
       <w:r>
         <w:rPr>
@@ -3164,23 +3152,7 @@
                 <w:szCs w:val="18"/>
               </w:rPr>
               <w:lastRenderedPageBreak/>
-              <w:t xml:space="preserve">{{ </w:t>
-            </w:r>
-            <w:r>
-              <w:rPr>
-                <w:rFonts w:ascii="Arial" w:hAnsi="Arial" w:cs="Arial"/>
-                <w:sz w:val="18"/>
-                <w:szCs w:val="18"/>
-              </w:rPr>
-              <w:t>(</w:t>
-            </w:r>
-            <w:r>
-              <w:rPr>
-                <w:rFonts w:ascii="Arial" w:hAnsi="Arial" w:cs="Arial"/>
-                <w:sz w:val="18"/>
-                <w:szCs w:val="18"/>
-              </w:rPr>
-              <w:t>part.year_vol[year</w:t>
+              <w:t>{{ part.year_vol[year</w:t>
             </w:r>
             <w:r>
               <w:rPr>
@@ -3197,41 +3169,7 @@
                 <w:sz w:val="18"/>
                 <w:szCs w:val="18"/>
               </w:rPr>
-              <w:t>/1000</w:t>
-            </w:r>
-            <w:r>
-              <w:rPr>
-                <w:rFonts w:ascii="Arial" w:hAnsi="Arial" w:cs="Arial"/>
-                <w:sz w:val="18"/>
-                <w:szCs w:val="18"/>
-              </w:rPr>
-              <w:t>)</w:t>
-            </w:r>
-            <w:r>
-              <w:rPr>
-                <w:rFonts w:ascii="Arial" w:hAnsi="Arial" w:cs="Arial"/>
-                <w:sz w:val="18"/>
-                <w:szCs w:val="18"/>
-              </w:rPr>
-              <w:t>|</w:t>
-            </w:r>
-            <w:bookmarkStart w:id="0" w:name="_GoBack"/>
-            <w:bookmarkEnd w:id="0"/>
-            <w:r>
-              <w:rPr>
-                <w:rFonts w:ascii="Arial" w:hAnsi="Arial" w:cs="Arial"/>
-                <w:sz w:val="18"/>
-                <w:szCs w:val="18"/>
-              </w:rPr>
-              <w:t>round(2)</w:t>
-            </w:r>
-            <w:r>
-              <w:rPr>
-                <w:rFonts w:ascii="Arial" w:hAnsi="Arial" w:cs="Arial"/>
-                <w:sz w:val="18"/>
-                <w:szCs w:val="18"/>
-              </w:rPr>
-              <w:t xml:space="preserve"> if part.</w:t>
+              <w:t>/1000 if part.</w:t>
             </w:r>
             <w:r>
               <w:rPr>
@@ -3682,15 +3620,31 @@
                 <w:sz w:val="18"/>
                 <w:szCs w:val="18"/>
               </w:rPr>
-              <w:t>{{</w:t>
-            </w:r>
-            <w:r>
-              <w:rPr>
-                <w:rFonts w:ascii="Arial" w:hAnsi="Arial" w:cs="Arial"/>
-                <w:sz w:val="18"/>
-                <w:szCs w:val="18"/>
-              </w:rPr>
-              <w:t>(</w:t>
+              <w:t>{{part.</w:t>
+            </w:r>
+            <w:r>
+              <w:rPr>
+                <w:rFonts w:ascii="Arial" w:hAnsi="Arial" w:cs="Arial"/>
+                <w:sz w:val="18"/>
+                <w:szCs w:val="18"/>
+              </w:rPr>
+              <w:t>week</w:t>
+            </w:r>
+            <w:r>
+              <w:rPr>
+                <w:rFonts w:ascii="Arial" w:hAnsi="Arial" w:cs="Arial"/>
+                <w:sz w:val="18"/>
+                <w:szCs w:val="18"/>
+              </w:rPr>
+              <w:t>_vol[year]</w:t>
+            </w:r>
+            <w:r>
+              <w:rPr>
+                <w:rFonts w:ascii="Arial" w:hAnsi="Arial" w:cs="Arial"/>
+                <w:sz w:val="18"/>
+                <w:szCs w:val="18"/>
+              </w:rPr>
+              <w:t xml:space="preserve">/1000 if </w:t>
             </w:r>
             <w:r>
               <w:rPr>
@@ -3722,64 +3676,10 @@
                 <w:sz w:val="18"/>
                 <w:szCs w:val="18"/>
               </w:rPr>
-              <w:t>/1000</w:t>
-            </w:r>
-            <w:r>
-              <w:rPr>
-                <w:rFonts w:ascii="Arial" w:hAnsi="Arial" w:cs="Arial"/>
-                <w:sz w:val="18"/>
-                <w:szCs w:val="18"/>
-              </w:rPr>
-              <w:t>)</w:t>
-            </w:r>
-            <w:r>
-              <w:rPr>
-                <w:rFonts w:ascii="Arial" w:hAnsi="Arial" w:cs="Arial"/>
-                <w:sz w:val="18"/>
-                <w:szCs w:val="18"/>
-              </w:rPr>
-              <w:t>|round(2)</w:t>
-            </w:r>
-            <w:r>
-              <w:rPr>
-                <w:rFonts w:ascii="Arial" w:hAnsi="Arial" w:cs="Arial"/>
-                <w:sz w:val="18"/>
-                <w:szCs w:val="18"/>
-              </w:rPr>
-              <w:t xml:space="preserve"> if </w:t>
-            </w:r>
-            <w:r>
-              <w:rPr>
-                <w:rFonts w:ascii="Arial" w:hAnsi="Arial" w:cs="Arial"/>
-                <w:sz w:val="18"/>
-                <w:szCs w:val="18"/>
-              </w:rPr>
-              <w:t>part.</w:t>
-            </w:r>
-            <w:r>
-              <w:rPr>
-                <w:rFonts w:ascii="Arial" w:hAnsi="Arial" w:cs="Arial"/>
-                <w:sz w:val="18"/>
-                <w:szCs w:val="18"/>
-              </w:rPr>
-              <w:t>week</w:t>
-            </w:r>
-            <w:r>
-              <w:rPr>
-                <w:rFonts w:ascii="Arial" w:hAnsi="Arial" w:cs="Arial"/>
-                <w:sz w:val="18"/>
-                <w:szCs w:val="18"/>
-              </w:rPr>
-              <w:t>_vol[year]</w:t>
-            </w:r>
-            <w:r>
-              <w:rPr>
-                <w:rFonts w:ascii="Arial" w:hAnsi="Arial" w:cs="Arial"/>
-                <w:sz w:val="18"/>
-                <w:szCs w:val="18"/>
-              </w:rPr>
               <w:t xml:space="preserve"> is number</w:t>
             </w:r>
+            <w:bookmarkStart w:id="0" w:name="_GoBack"/>
+            <w:bookmarkEnd w:id="0"/>
             <w:r>
               <w:rPr>
                 <w:rFonts w:ascii="Arial" w:hAnsi="Arial" w:cs="Arial"/>
@@ -7073,17 +6973,7 @@
                 <w:szCs w:val="18"/>
                 <w:lang w:val="en-US"/>
               </w:rPr>
-              <w:t>{{tools.index(i</w:t>
-            </w:r>
-            <w:r>
-              <w:rPr>
-                <w:rFonts w:ascii="Arial" w:eastAsia="Arial Unicode MS" w:hAnsi="Arial" w:cs="Arial"/>
-                <w:sz w:val="18"/>
-                <w:szCs w:val="18"/>
-                <w:lang w:val="en-US"/>
-              </w:rPr>
-              <w:lastRenderedPageBreak/>
-              <w:t>tem)</w:t>
+              <w:t>{{tools.index(item)</w:t>
             </w:r>
             <w:r>
               <w:rPr>
@@ -7127,7 +7017,6 @@
                 <w:szCs w:val="18"/>
                 <w:lang w:val="en-US"/>
               </w:rPr>
-              <w:lastRenderedPageBreak/>
               <w:t>{{item.part}}</w:t>
             </w:r>
           </w:p>
@@ -7331,6 +7220,7 @@
           <w:szCs w:val="16"/>
           <w:lang w:val="en-US"/>
         </w:rPr>
+        <w:lastRenderedPageBreak/>
         <w:t>The tooling costs as listed above are 100% of the respective tool costs.</w:t>
       </w:r>
     </w:p>
@@ -9136,7 +9026,6 @@
           <w:sz w:val="22"/>
           <w:lang w:val="en-US"/>
         </w:rPr>
-        <w:lastRenderedPageBreak/>
         <w:t>The lettering and marking of the tools, jigs and / or further manufacturing equipment will be performed free of charge for H</w:t>
       </w:r>
       <w:r>
@@ -9191,6 +9080,7 @@
           <w:sz w:val="22"/>
           <w:lang w:val="en-US"/>
         </w:rPr>
+        <w:lastRenderedPageBreak/>
         <w:t>Final payment will be made following the ISIR approval, signing of the appendix of the tool contract and presented pictures of the tooling, representing the transition of the entire ownership to H</w:t>
       </w:r>
       <w:r>
@@ -10354,16 +10244,7 @@
                 <w:sz w:val="18"/>
                 <w:szCs w:val="18"/>
               </w:rPr>
-              <w:t xml:space="preserve">{%tc for year in range(lifetime.sop, </w:t>
-            </w:r>
-            <w:r>
-              <w:rPr>
-                <w:rFonts w:ascii="Arial" w:hAnsi="Arial" w:cs="Arial"/>
-                <w:sz w:val="18"/>
-                <w:szCs w:val="18"/>
-              </w:rPr>
-              <w:lastRenderedPageBreak/>
-              <w:t>lifetime.eop+1) %}</w:t>
+              <w:t>{%tc for year in range(lifetime.sop, lifetime.eop+1) %}</w:t>
             </w:r>
           </w:p>
         </w:tc>
@@ -10385,7 +10266,6 @@
                 <w:sz w:val="18"/>
                 <w:szCs w:val="18"/>
               </w:rPr>
-              <w:lastRenderedPageBreak/>
               <w:t>{{part.</w:t>
             </w:r>
             <w:r>
@@ -11712,6 +11592,7 @@
                 <w:szCs w:val="18"/>
                 <w:lang w:val="en-US"/>
               </w:rPr>
+              <w:lastRenderedPageBreak/>
               <w:t>Pos.</w:t>
             </w:r>
           </w:p>
@@ -14843,13 +14724,13 @@
       </w:r>
       <w:r>
         <w:rPr>
-          <w:rFonts w:ascii="Arial" w:hAnsi="Arial" w:cs="Arial" w:hint="eastAsia"/>
+          <w:rFonts w:ascii="Arial" w:hAnsi="Arial" w:cs="Arial"/>
           <w:color w:val="000000" w:themeColor="text1"/>
           <w:sz w:val="22"/>
           <w:szCs w:val="22"/>
-          <w:lang w:val="en-US" w:eastAsia="zh-CN"/>
-        </w:rPr>
-        <w:t>{{vend</w:t>
+          <w:lang w:val="en-US"/>
+        </w:rPr>
+        <w:fldChar w:fldCharType="begin"/>
       </w:r>
       <w:r>
         <w:rPr>
@@ -14859,7 +14740,17 @@
           <w:szCs w:val="22"/>
           <w:lang w:val="en-US"/>
         </w:rPr>
-        <w:t>or_name}}</w:t>
+        <w:instrText>MACROBUTTON NoMacro [enter supplier name]</w:instrText>
+      </w:r>
+      <w:r>
+        <w:rPr>
+          <w:rFonts w:ascii="Arial" w:hAnsi="Arial" w:cs="Arial"/>
+          <w:color w:val="000000" w:themeColor="text1"/>
+          <w:sz w:val="22"/>
+          <w:szCs w:val="22"/>
+          <w:lang w:val="en-US"/>
+        </w:rPr>
+        <w:fldChar w:fldCharType="end"/>
       </w:r>
       <w:r>
         <w:rPr>
@@ -18901,9 +18792,9 @@
         <w:tblLook w:val="04A0" w:firstRow="1" w:lastRow="0" w:firstColumn="1" w:lastColumn="0" w:noHBand="0" w:noVBand="1"/>
       </w:tblPr>
       <w:tblGrid>
-        <w:gridCol w:w="3139"/>
-        <w:gridCol w:w="3102"/>
-        <w:gridCol w:w="3103"/>
+        <w:gridCol w:w="3134"/>
+        <w:gridCol w:w="3116"/>
+        <w:gridCol w:w="3094"/>
       </w:tblGrid>
       <w:tr>
         <w:tc>
@@ -19429,6 +19320,33 @@
                 <w:lang w:val="en-US"/>
               </w:rPr>
             </w:pPr>
+            <w:r>
+              <w:rPr>
+                <w:rFonts w:ascii="Arial" w:hAnsi="Arial"/>
+                <w:sz w:val="18"/>
+                <w:szCs w:val="18"/>
+                <w:lang w:val="en-US"/>
+              </w:rPr>
+              <w:t>{{</w:t>
+            </w:r>
+            <w:r>
+              <w:rPr>
+                <w:rFonts w:ascii="Arial" w:hAnsi="Arial"/>
+                <w:sz w:val="18"/>
+                <w:szCs w:val="18"/>
+                <w:lang w:val="en-US"/>
+              </w:rPr>
+              <w:t>vendor.sales</w:t>
+            </w:r>
+            <w:r>
+              <w:rPr>
+                <w:rFonts w:ascii="Arial" w:hAnsi="Arial"/>
+                <w:sz w:val="18"/>
+                <w:szCs w:val="18"/>
+                <w:lang w:val="en-US"/>
+              </w:rPr>
+              <w:t>}}</w:t>
+            </w:r>
           </w:p>
         </w:tc>
         <w:tc>
@@ -20499,23 +20417,6 @@
           <w:lang w:val="en-US"/>
         </w:rPr>
         <w:tab/>
-      </w:r>
-      <w:r>
-        <w:rPr>
-          <w:rFonts w:ascii="Arial" w:hAnsi="Arial" w:cs="Arial"/>
-          <w:sz w:val="16"/>
-          <w:szCs w:val="16"/>
-          <w:lang w:val="en-US"/>
-        </w:rPr>
-        <w:tab/>
-      </w:r>
-      <w:r>
-        <w:rPr>
-          <w:rFonts w:ascii="Arial" w:hAnsi="Arial" w:cs="Arial"/>
-          <w:sz w:val="16"/>
-          <w:szCs w:val="16"/>
-          <w:lang w:val="en-US"/>
-        </w:rPr>
         <w:t>{{vendor_name}}</w:t>
       </w:r>
     </w:p>
@@ -20861,15 +20762,6 @@
           <w:szCs w:val="16"/>
           <w:lang w:val="en-US"/>
         </w:rPr>
-        <w:tab/>
-      </w:r>
-      <w:r>
-        <w:rPr>
-          <w:rFonts w:ascii="Arial" w:hAnsi="Arial" w:cs="Arial"/>
-          <w:sz w:val="16"/>
-          <w:szCs w:val="16"/>
-          <w:lang w:val="en-US"/>
-        </w:rPr>
         <w:t>{{vendor_name}}</w:t>
       </w:r>
     </w:p>
@@ -20956,6 +20848,15 @@
           <w:lang w:val="en-US"/>
         </w:rPr>
         <w:fldChar w:fldCharType="end"/>
+      </w:r>
+      <w:r>
+        <w:rPr>
+          <w:rFonts w:ascii="Arial" w:hAnsi="Arial" w:cs="Arial"/>
+          <w:sz w:val="16"/>
+          <w:szCs w:val="16"/>
+          <w:lang w:val="en-US"/>
+        </w:rPr>
+        <w:tab/>
       </w:r>
       <w:r>
         <w:rPr>
@@ -21874,7 +21775,25 @@
                 <w:szCs w:val="16"/>
                 <w:lang w:val="en-US"/>
               </w:rPr>
-              <w:t>{{vendor_name}}</w:t>
+              <w:t>{{vendor</w:t>
+            </w:r>
+            <w:r>
+              <w:rPr>
+                <w:rFonts w:ascii="Arial" w:hAnsi="Arial" w:cs="Arial"/>
+                <w:sz w:val="16"/>
+                <w:szCs w:val="16"/>
+                <w:lang w:val="en-US"/>
+              </w:rPr>
+              <w:t>_</w:t>
+            </w:r>
+            <w:r>
+              <w:rPr>
+                <w:rFonts w:ascii="Arial" w:hAnsi="Arial" w:cs="Arial"/>
+                <w:sz w:val="16"/>
+                <w:szCs w:val="16"/>
+                <w:lang w:val="en-US"/>
+              </w:rPr>
+              <w:t>name}}</w:t>
             </w:r>
           </w:p>
           <w:p>
@@ -21908,7 +21827,25 @@
                 <w:lang w:val="en-US"/>
               </w:rPr>
               <w:tab/>
-              <w:t>{{project.project_name}}</w:t>
+              <w:t>{{project</w:t>
+            </w:r>
+            <w:r>
+              <w:rPr>
+                <w:rFonts w:ascii="Arial" w:hAnsi="Arial" w:cs="Arial"/>
+                <w:sz w:val="16"/>
+                <w:szCs w:val="16"/>
+                <w:lang w:val="en-US"/>
+              </w:rPr>
+              <w:t>.</w:t>
+            </w:r>
+            <w:r>
+              <w:rPr>
+                <w:rFonts w:ascii="Arial" w:hAnsi="Arial" w:cs="Arial"/>
+                <w:sz w:val="16"/>
+                <w:szCs w:val="16"/>
+                <w:lang w:val="en-US"/>
+              </w:rPr>
+              <w:t>project_name}}</w:t>
             </w:r>
           </w:p>
           <w:p>
@@ -21994,7 +21931,7 @@
                 <w:szCs w:val="16"/>
                 <w:lang w:val="en-US"/>
               </w:rPr>
-              <w:t>3/20/2020</w:t>
+              <w:t>2/17/2020</w:t>
             </w:r>
             <w:r>
               <w:rPr>
@@ -22178,76 +22115,80 @@
 <w:ftr xmlns:wpc="http://schemas.microsoft.com/office/word/2010/wordprocessingCanvas" xmlns:cx="http://schemas.microsoft.com/office/drawing/2014/chartex" xmlns:cx1="http://schemas.microsoft.com/office/drawing/2015/9/8/chartex" xmlns:cx2="http://schemas.microsoft.com/office/drawing/2015/10/21/chartex" xmlns:cx3="http://schemas.microsoft.com/office/drawing/2016/5/9/chartex" xmlns:cx4="http://schemas.microsoft.com/office/drawing/2016/5/10/chartex" xmlns:cx5="http://schemas.microsoft.com/office/drawing/2016/5/11/chartex" xmlns:cx6="http://schemas.microsoft.com/office/drawing/2016/5/12/chartex" xmlns:cx7="http://schemas.microsoft.com/office/drawing/2016/5/13/chartex" xmlns:cx8="http://schemas.microsoft.com/office/drawing/2016/5/14/chartex" xmlns:mc="http://schemas.openxmlformats.org/markup-compatibility/2006" xmlns:aink="http://schemas.microsoft.com/office/drawing/2016/ink" xmlns:am3d="http://schemas.microsoft.com/office/drawing/2017/model3d" xmlns:o="urn:schemas-microsoft-com:office:office" xmlns:r="http://schemas.openxmlformats.org/officeDocument/2006/relationships" xmlns:m="http://schemas.openxmlformats.org/officeDocument/2006/math" xmlns:v="urn:schemas-microsoft-com:vml" xmlns:wp14="http://schemas.microsoft.com/office/word/2010/wordprocessingDrawing" xmlns:wp="http://schemas.openxmlformats.org/drawingml/2006/wordprocessingDrawing" xmlns:w10="urn:schemas-microsoft-com:office:word" xmlns:w="http://schemas.openxmlformats.org/wordprocessingml/2006/main" xmlns:w14="http://schemas.microsoft.com/office/word/2010/wordml" xmlns:w15="http://schemas.microsoft.com/office/word/2012/wordml" xmlns:w16cid="http://schemas.microsoft.com/office/word/2016/wordml/cid" xmlns:w16se="http://schemas.microsoft.com/office/word/2015/wordml/symex" xmlns:wpg="http://schemas.microsoft.com/office/word/2010/wordprocessingGroup" xmlns:wpi="http://schemas.microsoft.com/office/word/2010/wordprocessingInk" xmlns:wne="http://schemas.microsoft.com/office/word/2006/wordml" xmlns:wps="http://schemas.microsoft.com/office/word/2010/wordprocessingShape" mc:Ignorable="w14 w15 w16se w16cid wp14">
   <w:p>
     <w:pPr>
-      <w:widowControl w:val="0"/>
+      <w:autoSpaceDE w:val="0"/>
+      <w:autoSpaceDN w:val="0"/>
+      <w:adjustRightInd w:val="0"/>
+      <w:rPr>
+        <w:rFonts w:ascii="Arial" w:hAnsi="Arial" w:cs="Arial"/>
+        <w:color w:val="0F243E"/>
+        <w:sz w:val="13"/>
+        <w:szCs w:val="13"/>
+        <w:lang w:eastAsia="zh-CN"/>
+      </w:rPr>
+    </w:pPr>
+  </w:p>
+  <w:p>
+    <w:pPr>
       <w:autoSpaceDE w:val="0"/>
       <w:autoSpaceDN w:val="0"/>
       <w:adjustRightInd w:val="0"/>
       <w:rPr>
         <w:rFonts w:ascii="Arial" w:hAnsi="Arial" w:cs="HellaDINUniversal-Medium"/>
-        <w:color w:val="002545"/>
-        <w:sz w:val="12"/>
-        <w:szCs w:val="12"/>
+        <w:color w:val="002060"/>
+        <w:sz w:val="13"/>
+        <w:szCs w:val="13"/>
         <w:lang w:val="en-US"/>
       </w:rPr>
     </w:pPr>
     <w:r>
       <w:rPr>
-        <w:rFonts w:ascii="Arial" w:hAnsi="Arial" w:cs="HellaDINUniversal-Medium"/>
-        <w:b/>
-        <w:color w:val="002545"/>
-        <w:sz w:val="12"/>
-        <w:szCs w:val="12"/>
+        <w:rFonts w:ascii="Arial" w:hAnsi="Arial" w:cs="Arial"/>
+        <w:color w:val="0F243E"/>
+        <w:sz w:val="13"/>
+        <w:szCs w:val="13"/>
+        <w:lang w:eastAsia="zh-CN"/>
       </w:rPr>
-      <w:t>Deutsche Bank AG, Lippstadt</w:t>
+      <w:t xml:space="preserve">Deutsche Bank (China) Co., Ltd. </w:t>
     </w:r>
     <w:r>
       <w:rPr>
-        <w:rFonts w:ascii="Arial" w:hAnsi="Arial" w:cs="HellaDINUniversal-Medium"/>
-        <w:color w:val="002545"/>
-        <w:sz w:val="12"/>
-        <w:szCs w:val="12"/>
+        <w:rFonts w:ascii="Arial" w:hAnsi="Arial" w:cs="Arial"/>
+        <w:color w:val="0F243E"/>
+        <w:sz w:val="13"/>
+        <w:szCs w:val="13"/>
+        <w:lang w:val="en-US" w:eastAsia="zh-CN"/>
       </w:rPr>
-      <w:t xml:space="preserve"> </w:t>
+      <w:t xml:space="preserve">Shanghai.  AUD: 3509684059 USD: 3509684000 EUR: 3509684090 JPY:  3509684080 CNY: 3509684015 </w:t>
     </w:r>
     <w:r>
       <w:rPr>
-        <w:rFonts w:ascii="Arial" w:hAnsi="Arial" w:cs="HellaDINUniversal-Medium"/>
-        <w:color w:val="002545"/>
-        <w:sz w:val="12"/>
-        <w:szCs w:val="12"/>
+        <w:rFonts w:ascii="Arial" w:hAnsi="Arial" w:cs="Arial"/>
+        <w:color w:val="0F243E"/>
+        <w:sz w:val="13"/>
+        <w:szCs w:val="13"/>
+        <w:lang w:val="en-US"/>
       </w:rPr>
-      <w:t xml:space="preserve">Konto 6 085 013  BLZ 416 700 27  IBAN DE59 4167 0027 0608 5013 00  SWIFT DEUTDE 3B416  </w:t>
+      <w:t>S</w:t>
     </w:r>
     <w:r>
       <w:rPr>
-        <w:rFonts w:ascii="Arial" w:hAnsi="Arial" w:cs="HellaDINUniversal-Medium"/>
-        <w:b/>
-        <w:color w:val="002545"/>
-        <w:sz w:val="12"/>
-        <w:szCs w:val="12"/>
+        <w:rFonts w:ascii="Arial" w:hAnsi="Arial" w:cs="Arial" w:hint="eastAsia"/>
+        <w:color w:val="0F243E"/>
+        <w:sz w:val="13"/>
+        <w:szCs w:val="13"/>
+        <w:lang w:val="en-US" w:eastAsia="zh-CN"/>
       </w:rPr>
-      <w:t xml:space="preserve">VAT Ident. </w:t>
+      <w:t>WIFT Code:</w:t>
     </w:r>
     <w:r>
       <w:rPr>
-        <w:rFonts w:ascii="Arial" w:hAnsi="Arial" w:cs="HellaDINUniversal-Medium"/>
-        <w:b/>
-        <w:color w:val="002545"/>
-        <w:sz w:val="12"/>
-        <w:szCs w:val="12"/>
-        <w:lang w:val="en-US"/>
+        <w:rFonts w:ascii="Arial" w:hAnsi="Arial" w:cs="Arial"/>
+        <w:color w:val="0F243E"/>
+        <w:sz w:val="13"/>
+        <w:szCs w:val="13"/>
+        <w:lang w:val="en-US" w:eastAsia="zh-CN"/>
       </w:rPr>
-      <w:t>No.</w:t>
-    </w:r>
-    <w:r>
-      <w:rPr>
-        <w:rFonts w:ascii="Arial" w:hAnsi="Arial" w:cs="HellaDINUniversal-Medium"/>
-        <w:color w:val="002545"/>
-        <w:sz w:val="12"/>
-        <w:szCs w:val="12"/>
-        <w:lang w:val="en-US"/>
-      </w:rPr>
-      <w:t xml:space="preserve"> DE813832619</w:t>
+      <w:t xml:space="preserve"> DEUTCNSH</w:t>
     </w:r>
   </w:p>
   <w:p>
@@ -22257,11 +22198,7 @@
       <w:autoSpaceDN w:val="0"/>
       <w:adjustRightInd w:val="0"/>
       <w:rPr>
-        <w:rFonts w:ascii="Arial" w:hAnsi="Arial" w:cs="HellaDINUniversal-Medium"/>
-        <w:color w:val="002545"/>
-        <w:sz w:val="12"/>
-        <w:szCs w:val="12"/>
-        <w:lang w:val="en-US"/>
+        <w:rFonts w:ascii="Helvetica" w:hAnsi="Helvetica" w:cs="Helvetica"/>
       </w:rPr>
     </w:pPr>
     <w:r>
@@ -22269,8 +22206,8 @@
         <w:rFonts w:ascii="Arial" w:hAnsi="Arial" w:cs="HellaDINUniversal-Medium"/>
         <w:b/>
         <w:color w:val="002545"/>
-        <w:sz w:val="12"/>
-        <w:szCs w:val="12"/>
+        <w:sz w:val="13"/>
+        <w:szCs w:val="13"/>
         <w:lang w:val="en-US"/>
       </w:rPr>
       <w:t>Head Office</w:t>
@@ -22279,8 +22216,8 @@
       <w:rPr>
         <w:rFonts w:ascii="Arial" w:hAnsi="Arial" w:cs="HellaDINUniversal-Medium"/>
         <w:color w:val="002545"/>
-        <w:sz w:val="12"/>
-        <w:szCs w:val="12"/>
+        <w:sz w:val="13"/>
+        <w:szCs w:val="13"/>
         <w:lang w:val="en-US"/>
       </w:rPr>
       <w:t xml:space="preserve"> Lippstadt  </w:t>
@@ -22290,8 +22227,8 @@
         <w:rFonts w:ascii="Arial" w:hAnsi="Arial" w:cs="HellaDINUniversal-Medium"/>
         <w:b/>
         <w:color w:val="002545"/>
-        <w:sz w:val="12"/>
-        <w:szCs w:val="12"/>
+        <w:sz w:val="13"/>
+        <w:szCs w:val="13"/>
         <w:lang w:val="en-US"/>
       </w:rPr>
       <w:t>Commercial Register</w:t>
@@ -22300,12 +22237,64 @@
       <w:rPr>
         <w:rFonts w:ascii="Arial" w:hAnsi="Arial" w:cs="HellaDINUniversal-Medium"/>
         <w:color w:val="002545"/>
+        <w:sz w:val="13"/>
+        <w:szCs w:val="13"/>
+        <w:lang w:val="en-US"/>
+      </w:rPr>
+      <w:t xml:space="preserve"> </w:t>
+    </w:r>
+    <w:r>
+      <w:rPr>
+        <w:rFonts w:ascii="Arial" w:hAnsi="Arial" w:cs="Arial"/>
+        <w:sz w:val="13"/>
+        <w:szCs w:val="13"/>
+      </w:rPr>
+      <w:t>310115400034845</w:t>
+    </w:r>
+  </w:p>
+  <w:p>
+    <w:pPr>
+      <w:widowControl w:val="0"/>
+      <w:autoSpaceDE w:val="0"/>
+      <w:autoSpaceDN w:val="0"/>
+      <w:adjustRightInd w:val="0"/>
+      <w:rPr>
+        <w:rFonts w:ascii="Arial" w:hAnsi="Arial"/>
+        <w:color w:val="002545"/>
+        <w:lang w:val="en-US"/>
+      </w:rPr>
+    </w:pPr>
+    <w:r>
+      <w:rPr>
+        <w:rFonts w:ascii="Arial" w:hAnsi="Arial" w:cs="HellaDINUniversal-Medium"/>
+        <w:b/>
+        <w:color w:val="002545"/>
+        <w:sz w:val="13"/>
+        <w:szCs w:val="13"/>
+        <w:lang w:val="en-US"/>
+      </w:rPr>
+      <w:t xml:space="preserve">Managing Director </w:t>
+    </w:r>
+    <w:r>
+      <w:rPr>
+        <w:rFonts w:ascii="Arial" w:hAnsi="Arial" w:cs="HellaDINUniversal-Medium"/>
+        <w:color w:val="002545"/>
+        <w:sz w:val="13"/>
+        <w:szCs w:val="13"/>
+        <w:lang w:val="en-US"/>
+      </w:rPr>
+      <w:t>John Kuijpers</w:t>
+    </w:r>
+  </w:p>
+  <w:p>
+    <w:pPr>
+      <w:pStyle w:val="Footer"/>
+      <w:rPr>
         <w:sz w:val="12"/>
         <w:szCs w:val="12"/>
         <w:lang w:val="en-US"/>
       </w:rPr>
-      <w:t xml:space="preserve"> Local Court Paderborn HRB 6857</w:t>
-    </w:r>
+    </w:pPr>
   </w:p>
   <w:p>
     <w:pPr>
@@ -22592,10 +22581,10 @@
       <w:autoSpaceDN w:val="0"/>
       <w:adjustRightInd w:val="0"/>
       <w:rPr>
-        <w:rFonts w:ascii="Arial" w:hAnsi="Arial" w:cs="HellaDINUniversal-Medium"/>
-        <w:color w:val="002545"/>
+        <w:rFonts w:ascii="Arial" w:hAnsi="Arial" w:cs="Arial"/>
+        <w:color w:val="0F243E"/>
         <w:sz w:val="12"/>
-        <w:szCs w:val="15"/>
+        <w:szCs w:val="16"/>
         <w:lang w:val="en-US"/>
       </w:rPr>
     </w:pPr>
@@ -22612,7 +22601,7 @@
       <mc:AlternateContent>
         <mc:Choice Requires="wps">
           <w:drawing>
-            <wp:anchor distT="0" distB="0" distL="114300" distR="114300" simplePos="0" relativeHeight="251670016" behindDoc="0" locked="0" layoutInCell="0" allowOverlap="1" wp14:anchorId="1E1E9A86" wp14:editId="418C0ABE">
+            <wp:anchor distT="0" distB="0" distL="114300" distR="114300" simplePos="0" relativeHeight="251670016" behindDoc="0" locked="0" layoutInCell="0" allowOverlap="1" wp14:anchorId="6E0442A2" wp14:editId="7CEBF1B3">
               <wp:simplePos x="0" y="0"/>
               <wp:positionH relativeFrom="page">
                 <wp:posOffset>0</wp:posOffset>
@@ -22623,7 +22612,7 @@
               <wp:extent cx="7560310" cy="266700"/>
               <wp:effectExtent l="0" t="0" r="0" b="0"/>
               <wp:wrapNone/>
-              <wp:docPr id="8" name="MSIPCMb98d43598939e99a72fbd35e" descr="{&quot;HashCode&quot;:-648145407,&quot;Height&quot;:841.0,&quot;Width&quot;:595.0,&quot;Placement&quot;:&quot;Header&quot;,&quot;Index&quot;:&quot;FirstPage&quot;,&quot;Section&quot;:1,&quot;Top&quot;:0.0,&quot;Left&quot;:0.0}"/>
+              <wp:docPr id="7" name="MSIPCM1cbe45d886650c0a97d6fdba" descr="{&quot;HashCode&quot;:-648145407,&quot;Height&quot;:841.0,&quot;Width&quot;:595.0,&quot;Placement&quot;:&quot;Header&quot;,&quot;Index&quot;:&quot;FirstPage&quot;,&quot;Section&quot;:1,&quot;Top&quot;:0.0,&quot;Left&quot;:0.0}"/>
               <wp:cNvGraphicFramePr/>
               <a:graphic xmlns:a="http://schemas.openxmlformats.org/drawingml/2006/main">
                 <a:graphicData uri="http://schemas.microsoft.com/office/word/2010/wordprocessingShape">
@@ -22687,12 +22676,11 @@
         </mc:Choice>
         <mc:Fallback>
           <w:pict>
-            <v:shapetype w14:anchorId="1E1E9A86" id="_x0000_t202" coordsize="21600,21600" o:spt="202" path="m,l,21600r21600,l21600,xe">
+            <v:shapetype w14:anchorId="6E0442A2" id="_x0000_t202" coordsize="21600,21600" o:spt="202" path="m,l,21600r21600,l21600,xe">
               <v:stroke joinstyle="miter"/>
               <v:path gradientshapeok="t" o:connecttype="rect"/>
             </v:shapetype>
-            <v:shape id="MSIPCMb98d43598939e99a72fbd35e" o:spid="_x0000_s1027" type="#_x0000_t202" alt="{&quot;HashCode&quot;:-648145407,&quot;Height&quot;:841.0,&quot;Width&quot;:595.0,&quot;Placement&quot;:&quot;Header&quot;,&quot;Index&quot;:&quot;FirstPage&quot;,&quot;Section&quot;:1,&quot;Top&quot;:0.0,&quot;Left&quot;:0.0}" style="position:absolute;margin-left:0;margin-top:15pt;width:595.3pt;height:21pt;z-index:251670016;visibility:visible;mso-wrap-style:square;mso-wrap-distance-left:9pt;mso-wrap-distance-top:0;mso-wrap-distance-right:9pt;mso-wrap-distance-bottom:0;mso-position-horizontal:absolute;mso-position-horizontal-relative:page;mso-position-vertical:absolute;mso-position-vertical-relative:page;v-text-anchor:top" o:gfxdata="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" o:allowincell="f" filled="f" stroked="f" strokeweight=".5pt">
-              <v:fill o:detectmouseclick="t"/>
+            <v:shape id="MSIPCM1cbe45d886650c0a97d6fdba" o:spid="_x0000_s1027" type="#_x0000_t202" alt="{&quot;HashCode&quot;:-648145407,&quot;Height&quot;:841.0,&quot;Width&quot;:595.0,&quot;Placement&quot;:&quot;Header&quot;,&quot;Index&quot;:&quot;FirstPage&quot;,&quot;Section&quot;:1,&quot;Top&quot;:0.0,&quot;Left&quot;:0.0}" style="position:absolute;margin-left:0;margin-top:15pt;width:595.3pt;height:21pt;z-index:251670016;visibility:visible;mso-wrap-style:square;mso-wrap-distance-left:9pt;mso-wrap-distance-top:0;mso-wrap-distance-right:9pt;mso-wrap-distance-bottom:0;mso-position-horizontal:absolute;mso-position-horizontal-relative:page;mso-position-vertical:absolute;mso-position-vertical-relative:page;v-text-anchor:top" o:gfxdata="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" o:allowincell="f" filled="f" stroked="f" strokeweight=".5pt">
               <v:textbox inset=",0,20pt,0">
                 <w:txbxContent>
                   <w:p>
@@ -22718,7 +22706,15 @@
                         <w:color w:val="737373"/>
                         <w:sz w:val="18"/>
                       </w:rPr>
-                      <w:t xml:space="preserve">Information Classification: Internal </w:t>
+                      <w:t xml:space="preserve">Information </w:t>
+                    </w:r>
+                    <w:r>
+                      <w:rPr>
+                        <w:rFonts w:ascii="Arial" w:hAnsi="Arial" w:cs="Arial"/>
+                        <w:color w:val="737373"/>
+                        <w:sz w:val="18"/>
+                      </w:rPr>
+                      <w:t xml:space="preserve">Classification: Internal </w:t>
                     </w:r>
                   </w:p>
                 </w:txbxContent>
@@ -22733,19 +22729,17 @@
       <w:rPr>
         <w:rFonts w:ascii="Arial" w:hAnsi="Arial" w:cs="Arial"/>
         <w:b/>
-        <w:noProof/>
         <w:color w:val="0F243E"/>
         <w:sz w:val="12"/>
         <w:szCs w:val="15"/>
         <w:lang w:val="en-US"/>
       </w:rPr>
-      <w:t>HELLA</w:t>
+      <w:t>HELLA Shanghai Electronics Co., Ltd.</w:t>
     </w:r>
     <w:r>
       <w:rPr>
-        <w:rFonts w:ascii="Arial" w:hAnsi="Arial" w:cs="Arial"/>
+        <w:rFonts w:ascii="Arial" w:hAnsi="Arial" w:cs="HellaDINUniversal-Medium"/>
         <w:b/>
-        <w:noProof/>
         <w:color w:val="0F243E"/>
         <w:sz w:val="12"/>
         <w:szCs w:val="15"/>
@@ -22755,16 +22749,51 @@
     </w:r>
     <w:r>
       <w:rPr>
-        <w:rFonts w:ascii="Arial" w:hAnsi="Arial" w:cs="Arial"/>
+        <w:rFonts w:ascii="MS Gothic" w:eastAsia="MS Gothic" w:hAnsi="MS Gothic" w:cs="MS Gothic" w:hint="eastAsia"/>
         <w:b/>
-        <w:noProof/>
         <w:color w:val="0F243E"/>
+        <w:sz w:val="12"/>
+        <w:szCs w:val="16"/>
+        <w:lang w:val="en-US"/>
+      </w:rPr>
+      <w:t>上海海拉</w:t>
+    </w:r>
+    <w:r>
+      <w:rPr>
+        <w:rFonts w:ascii="MingLiU" w:eastAsia="MingLiU" w:hAnsi="MingLiU" w:cs="MingLiU" w:hint="eastAsia"/>
+        <w:color w:val="0F243E"/>
+        <w:sz w:val="12"/>
+        <w:szCs w:val="16"/>
+        <w:lang w:val="en-US"/>
+      </w:rPr>
+      <w:t>电</w:t>
+    </w:r>
+    <w:r>
+      <w:rPr>
+        <w:rFonts w:ascii="MS Gothic" w:eastAsia="MS Gothic" w:hAnsi="MS Gothic" w:cs="MS Gothic" w:hint="eastAsia"/>
+        <w:color w:val="0F243E"/>
+        <w:sz w:val="12"/>
+        <w:szCs w:val="16"/>
+        <w:lang w:val="en-US"/>
+      </w:rPr>
+      <w:t>子有限公司</w:t>
+    </w:r>
+  </w:p>
+  <w:p>
+    <w:pPr>
+      <w:framePr w:w="6299" w:h="255" w:hRule="exact" w:hSpace="181" w:wrap="around" w:vAnchor="page" w:hAnchor="page" w:x="1135" w:y="2553"/>
+      <w:widowControl w:val="0"/>
+      <w:autoSpaceDE w:val="0"/>
+      <w:autoSpaceDN w:val="0"/>
+      <w:adjustRightInd w:val="0"/>
+      <w:rPr>
+        <w:rFonts w:ascii="Arial" w:hAnsi="Arial" w:cs="HellaDINUniversal-Medium"/>
+        <w:color w:val="002545"/>
         <w:sz w:val="12"/>
         <w:szCs w:val="15"/>
         <w:lang w:val="en-US"/>
       </w:rPr>
-      <w:t>GmbH &amp; Co. KGaA Rixbecker Straße 75, 59552 Lippstadt / Germany</w:t>
-    </w:r>
+    </w:pPr>
   </w:p>
   <w:p>
     <w:pPr>
@@ -22965,211 +22994,430 @@
   </w:p>
   <w:p>
     <w:pPr>
-      <w:framePr w:w="2517" w:h="5069" w:hRule="exact" w:hSpace="181" w:wrap="around" w:vAnchor="page" w:hAnchor="margin" w:x="7826" w:y="2553"/>
-      <w:widowControl w:val="0"/>
+      <w:framePr w:w="2517" w:h="2789" w:hRule="exact" w:hSpace="181" w:wrap="around" w:vAnchor="page" w:hAnchor="margin" w:x="7826" w:y="2553"/>
       <w:autoSpaceDE w:val="0"/>
       <w:autoSpaceDN w:val="0"/>
       <w:adjustRightInd w:val="0"/>
-      <w:spacing w:line="200" w:lineRule="exact"/>
       <w:rPr>
-        <w:rFonts w:ascii="Arial" w:hAnsi="Arial" w:cs="HellaDINUniversal-Medium"/>
+        <w:rFonts w:ascii="Arial" w:hAnsi="Arial" w:cs="Arial"/>
         <w:b/>
-        <w:color w:val="002545"/>
-        <w:sz w:val="16"/>
-        <w:szCs w:val="15"/>
+        <w:bCs/>
+        <w:color w:val="002060"/>
+        <w:sz w:val="14"/>
+        <w:szCs w:val="14"/>
         <w:lang w:val="en-US"/>
       </w:rPr>
     </w:pPr>
     <w:r>
       <w:rPr>
-        <w:rFonts w:ascii="Arial" w:hAnsi="Arial" w:cs="HellaDINUniversal-Medium"/>
+        <w:rFonts w:ascii="Arial" w:hAnsi="Arial" w:cs="Arial"/>
         <w:b/>
-        <w:color w:val="002545"/>
-        <w:sz w:val="16"/>
-        <w:szCs w:val="15"/>
+        <w:bCs/>
+        <w:color w:val="002060"/>
+        <w:sz w:val="14"/>
+        <w:szCs w:val="14"/>
         <w:lang w:val="en-US"/>
       </w:rPr>
-      <w:t xml:space="preserve">HELLA GmbH &amp; Co. KGaA </w:t>
+      <w:t>Postal Address</w:t>
     </w:r>
   </w:p>
   <w:p>
     <w:pPr>
-      <w:framePr w:w="2517" w:h="5069" w:hRule="exact" w:hSpace="181" w:wrap="around" w:vAnchor="page" w:hAnchor="margin" w:x="7826" w:y="2553"/>
-      <w:widowControl w:val="0"/>
+      <w:framePr w:w="2517" w:h="2789" w:hRule="exact" w:hSpace="181" w:wrap="around" w:vAnchor="page" w:hAnchor="margin" w:x="7826" w:y="2553"/>
       <w:autoSpaceDE w:val="0"/>
       <w:autoSpaceDN w:val="0"/>
       <w:adjustRightInd w:val="0"/>
-      <w:spacing w:line="200" w:lineRule="exact"/>
       <w:rPr>
-        <w:rFonts w:ascii="Arial" w:hAnsi="Arial" w:cs="HellaDINUniversal-Medium"/>
-        <w:color w:val="002545"/>
-        <w:sz w:val="16"/>
-        <w:szCs w:val="15"/>
-      </w:rPr>
-    </w:pPr>
-    <w:r>
-      <w:rPr>
-        <w:rFonts w:ascii="Arial" w:hAnsi="Arial" w:cs="HellaDINUniversal-Medium"/>
-        <w:color w:val="002545"/>
-        <w:sz w:val="16"/>
-        <w:szCs w:val="15"/>
-      </w:rPr>
-      <w:t>Rixbecker Straße 75</w:t>
-    </w:r>
-  </w:p>
-  <w:p>
-    <w:pPr>
-      <w:framePr w:w="2517" w:h="5069" w:hRule="exact" w:hSpace="181" w:wrap="around" w:vAnchor="page" w:hAnchor="margin" w:x="7826" w:y="2553"/>
-      <w:widowControl w:val="0"/>
-      <w:autoSpaceDE w:val="0"/>
-      <w:autoSpaceDN w:val="0"/>
-      <w:adjustRightInd w:val="0"/>
-      <w:spacing w:line="200" w:lineRule="exact"/>
-      <w:rPr>
-        <w:rFonts w:ascii="Arial" w:hAnsi="Arial" w:cs="HellaDINUniversal-Medium"/>
-        <w:color w:val="002545"/>
-        <w:sz w:val="16"/>
-        <w:szCs w:val="15"/>
-      </w:rPr>
-    </w:pPr>
-    <w:r>
-      <w:rPr>
-        <w:rFonts w:ascii="Arial" w:hAnsi="Arial" w:cs="HellaDINUniversal-Medium"/>
-        <w:color w:val="002545"/>
-        <w:sz w:val="16"/>
-        <w:szCs w:val="15"/>
-      </w:rPr>
-      <w:t>59552 Lippstadt / Germany</w:t>
-    </w:r>
-  </w:p>
-  <w:p>
-    <w:pPr>
-      <w:framePr w:w="2517" w:h="5069" w:hRule="exact" w:hSpace="181" w:wrap="around" w:vAnchor="page" w:hAnchor="margin" w:x="7826" w:y="2553"/>
-      <w:widowControl w:val="0"/>
-      <w:autoSpaceDE w:val="0"/>
-      <w:autoSpaceDN w:val="0"/>
-      <w:adjustRightInd w:val="0"/>
-      <w:spacing w:line="200" w:lineRule="exact"/>
-      <w:rPr>
-        <w:rFonts w:ascii="Arial" w:hAnsi="Arial" w:cs="HellaDINUniversal-Medium"/>
-        <w:color w:val="002545"/>
-        <w:sz w:val="16"/>
-        <w:szCs w:val="15"/>
-      </w:rPr>
-    </w:pPr>
-  </w:p>
-  <w:p>
-    <w:pPr>
-      <w:framePr w:w="2517" w:h="5069" w:hRule="exact" w:hSpace="181" w:wrap="around" w:vAnchor="page" w:hAnchor="margin" w:x="7826" w:y="2553"/>
-      <w:widowControl w:val="0"/>
-      <w:autoSpaceDE w:val="0"/>
-      <w:autoSpaceDN w:val="0"/>
-      <w:adjustRightInd w:val="0"/>
-      <w:spacing w:line="200" w:lineRule="exact"/>
-      <w:rPr>
-        <w:rFonts w:ascii="Arial" w:hAnsi="Arial" w:cs="HellaDINUniversal-Medium"/>
-        <w:color w:val="002545"/>
-        <w:sz w:val="16"/>
-        <w:szCs w:val="15"/>
-      </w:rPr>
-    </w:pPr>
-    <w:r>
-      <w:rPr>
-        <w:rFonts w:ascii="Arial" w:hAnsi="Arial" w:cs="HellaDINUniversal-Medium"/>
-        <w:color w:val="002545"/>
-        <w:sz w:val="16"/>
-        <w:szCs w:val="15"/>
-      </w:rPr>
-      <w:t>Phone</w:t>
-    </w:r>
-    <w:r>
-      <w:rPr>
-        <w:rFonts w:ascii="Arial" w:hAnsi="Arial" w:cs="HellaDINUniversal-Medium"/>
-        <w:color w:val="002545"/>
-        <w:sz w:val="16"/>
-        <w:szCs w:val="15"/>
-      </w:rPr>
-      <w:tab/>
-      <w:t>+ 49 2941 38-0</w:t>
-    </w:r>
-  </w:p>
-  <w:p>
-    <w:pPr>
-      <w:framePr w:w="2517" w:h="5069" w:hRule="exact" w:hSpace="181" w:wrap="around" w:vAnchor="page" w:hAnchor="margin" w:x="7826" w:y="2553"/>
-      <w:widowControl w:val="0"/>
-      <w:autoSpaceDE w:val="0"/>
-      <w:autoSpaceDN w:val="0"/>
-      <w:adjustRightInd w:val="0"/>
-      <w:spacing w:line="200" w:lineRule="exact"/>
-      <w:rPr>
-        <w:rFonts w:ascii="Arial" w:hAnsi="Arial" w:cs="HellaDINUniversal-Medium"/>
-        <w:color w:val="002545"/>
-        <w:sz w:val="16"/>
-        <w:szCs w:val="15"/>
+        <w:rFonts w:ascii="Arial" w:hAnsi="Arial" w:cs="Arial"/>
+        <w:color w:val="002060"/>
+        <w:sz w:val="14"/>
+        <w:szCs w:val="14"/>
         <w:lang w:val="en-US"/>
       </w:rPr>
     </w:pPr>
     <w:r>
       <w:rPr>
-        <w:rFonts w:ascii="Arial" w:hAnsi="Arial" w:cs="HellaDINUniversal-Medium"/>
-        <w:color w:val="002545"/>
-        <w:sz w:val="16"/>
-        <w:szCs w:val="15"/>
+        <w:rFonts w:ascii="Arial" w:hAnsi="Arial" w:cs="Arial"/>
+        <w:color w:val="002060"/>
+        <w:sz w:val="14"/>
+        <w:szCs w:val="14"/>
         <w:lang w:val="en-US"/>
       </w:rPr>
-      <w:t>Fax</w:t>
+      <w:t>HELLA</w:t>
     </w:r>
     <w:r>
       <w:rPr>
-        <w:rFonts w:ascii="Arial" w:hAnsi="Arial" w:cs="HellaDINUniversal-Medium"/>
-        <w:color w:val="002545"/>
-        <w:sz w:val="16"/>
-        <w:szCs w:val="15"/>
+        <w:rFonts w:ascii="Arial" w:hAnsi="Arial" w:cs="Arial"/>
+        <w:color w:val="002060"/>
+        <w:sz w:val="14"/>
+        <w:szCs w:val="14"/>
         <w:lang w:val="en-US"/>
       </w:rPr>
-      <w:tab/>
-      <w:t>+ 49 2941 38-7133</w:t>
+      <w:t xml:space="preserve"> Shanghai Electronics Co., Ltd.</w:t>
     </w:r>
   </w:p>
   <w:p>
     <w:pPr>
-      <w:framePr w:w="2517" w:h="5069" w:hRule="exact" w:hSpace="181" w:wrap="around" w:vAnchor="page" w:hAnchor="margin" w:x="7826" w:y="2553"/>
-      <w:widowControl w:val="0"/>
+      <w:framePr w:w="2517" w:h="2789" w:hRule="exact" w:hSpace="181" w:wrap="around" w:vAnchor="page" w:hAnchor="margin" w:x="7826" w:y="2553"/>
       <w:autoSpaceDE w:val="0"/>
       <w:autoSpaceDN w:val="0"/>
       <w:adjustRightInd w:val="0"/>
-      <w:spacing w:line="200" w:lineRule="exact"/>
       <w:rPr>
-        <w:rFonts w:ascii="Arial" w:hAnsi="Arial" w:cs="HellaDINUniversal-Medium"/>
-        <w:color w:val="002545"/>
-        <w:sz w:val="16"/>
-        <w:szCs w:val="15"/>
+        <w:rFonts w:ascii="Arial" w:hAnsi="Arial" w:cs="Arial"/>
+        <w:color w:val="002060"/>
+        <w:sz w:val="14"/>
+        <w:szCs w:val="14"/>
+        <w:lang w:val="en-US"/>
+      </w:rPr>
+    </w:pPr>
+    <w:r>
+      <w:rPr>
+        <w:rFonts w:ascii="Arial" w:hAnsi="Arial" w:cs="Arial"/>
+        <w:color w:val="002060"/>
+        <w:sz w:val="14"/>
+        <w:szCs w:val="14"/>
+        <w:lang w:val="en-US"/>
+      </w:rPr>
+      <w:t>411 Jian Ye Road</w:t>
+    </w:r>
+    <w:r>
+      <w:rPr>
+        <w:rFonts w:ascii="Arial" w:hAnsi="Arial" w:cs="Arial"/>
+        <w:color w:val="002060"/>
+        <w:sz w:val="14"/>
+        <w:szCs w:val="14"/>
+        <w:lang w:val="en-US"/>
+      </w:rPr>
+      <w:br/>
+      <w:t>Pudong New Area</w:t>
+    </w:r>
+  </w:p>
+  <w:p>
+    <w:pPr>
+      <w:framePr w:w="2517" w:h="2789" w:hRule="exact" w:hSpace="181" w:wrap="around" w:vAnchor="page" w:hAnchor="margin" w:x="7826" w:y="2553"/>
+      <w:autoSpaceDE w:val="0"/>
+      <w:autoSpaceDN w:val="0"/>
+      <w:adjustRightInd w:val="0"/>
+      <w:rPr>
+        <w:rFonts w:ascii="Arial" w:hAnsi="Arial" w:cs="Arial"/>
+        <w:color w:val="002060"/>
+        <w:sz w:val="14"/>
+        <w:szCs w:val="14"/>
+        <w:lang w:val="en-US"/>
+      </w:rPr>
+    </w:pPr>
+    <w:r>
+      <w:rPr>
+        <w:rFonts w:ascii="Arial" w:hAnsi="Arial" w:cs="Arial"/>
+        <w:color w:val="002060"/>
+        <w:sz w:val="14"/>
+        <w:szCs w:val="14"/>
+        <w:lang w:val="en-US"/>
+      </w:rPr>
+      <w:t>201201 Shanghai, P.R. China</w:t>
+    </w:r>
+  </w:p>
+  <w:p>
+    <w:pPr>
+      <w:framePr w:w="2517" w:h="2789" w:hRule="exact" w:hSpace="181" w:wrap="around" w:vAnchor="page" w:hAnchor="margin" w:x="7826" w:y="2553"/>
+      <w:autoSpaceDE w:val="0"/>
+      <w:autoSpaceDN w:val="0"/>
+      <w:adjustRightInd w:val="0"/>
+      <w:spacing w:line="70" w:lineRule="exact"/>
+      <w:rPr>
+        <w:rFonts w:ascii="Arial" w:hAnsi="Arial" w:cs="Arial"/>
+        <w:color w:val="002060"/>
+        <w:sz w:val="14"/>
+        <w:szCs w:val="14"/>
         <w:lang w:val="en-US"/>
       </w:rPr>
     </w:pPr>
   </w:p>
   <w:p>
     <w:pPr>
-      <w:framePr w:w="2517" w:h="5069" w:hRule="exact" w:hSpace="181" w:wrap="around" w:vAnchor="page" w:hAnchor="margin" w:x="7826" w:y="2553"/>
-      <w:spacing w:line="200" w:lineRule="exact"/>
+      <w:pStyle w:val="Heading2"/>
+      <w:framePr w:w="2517" w:h="2789" w:hRule="exact" w:hSpace="181" w:wrap="around" w:vAnchor="page" w:hAnchor="margin" w:x="7826" w:y="2553"/>
+      <w:spacing w:line="240" w:lineRule="auto"/>
       <w:rPr>
-        <w:rFonts w:ascii="Arial" w:hAnsi="Arial"/>
-        <w:b/>
-        <w:color w:val="002545"/>
-        <w:sz w:val="16"/>
+        <w:rFonts w:ascii="Arial" w:hAnsi="Arial" w:cs="Arial"/>
+        <w:color w:val="002060"/>
         <w:lang w:val="en-US"/>
       </w:rPr>
     </w:pPr>
     <w:r>
       <w:rPr>
-        <w:rFonts w:ascii="Arial" w:hAnsi="Arial" w:cs="HellaDINUniversal-Medium"/>
-        <w:b/>
-        <w:color w:val="002545"/>
-        <w:sz w:val="16"/>
-        <w:szCs w:val="15"/>
+        <w:rFonts w:ascii="Arial" w:hAnsi="Arial" w:cs="Arial"/>
+        <w:color w:val="002060"/>
         <w:lang w:val="en-US"/>
       </w:rPr>
-      <w:t>www.hella.com</w:t>
+      <w:t>Telephone</w:t>
+    </w:r>
+  </w:p>
+  <w:p>
+    <w:pPr>
+      <w:framePr w:w="2517" w:h="2789" w:hRule="exact" w:hSpace="181" w:wrap="around" w:vAnchor="page" w:hAnchor="margin" w:x="7826" w:y="2553"/>
+      <w:autoSpaceDE w:val="0"/>
+      <w:autoSpaceDN w:val="0"/>
+      <w:adjustRightInd w:val="0"/>
+      <w:rPr>
+        <w:rFonts w:ascii="Arial" w:hAnsi="Arial" w:cs="Arial"/>
+        <w:color w:val="002060"/>
+        <w:sz w:val="14"/>
+        <w:szCs w:val="14"/>
+        <w:lang w:val="en-US"/>
+      </w:rPr>
+    </w:pPr>
+    <w:r>
+      <w:rPr>
+        <w:rFonts w:ascii="Arial" w:hAnsi="Arial" w:cs="Arial" w:hint="eastAsia"/>
+        <w:color w:val="002060"/>
+        <w:sz w:val="14"/>
+        <w:szCs w:val="14"/>
+        <w:lang w:val="en-US" w:eastAsia="zh-CN"/>
+      </w:rPr>
+      <w:t>+86</w:t>
+    </w:r>
+    <w:r>
+      <w:rPr>
+        <w:rFonts w:ascii="Arial" w:hAnsi="Arial" w:cs="Arial"/>
+        <w:color w:val="002060"/>
+        <w:sz w:val="14"/>
+        <w:szCs w:val="14"/>
+        <w:lang w:val="en-US"/>
+      </w:rPr>
+      <w:t xml:space="preserve"> </w:t>
+    </w:r>
+    <w:r>
+      <w:rPr>
+        <w:rFonts w:ascii="Arial" w:hAnsi="Arial" w:cs="Arial" w:hint="eastAsia"/>
+        <w:color w:val="002060"/>
+        <w:sz w:val="14"/>
+        <w:szCs w:val="14"/>
+        <w:lang w:val="en-US" w:eastAsia="zh-CN"/>
+      </w:rPr>
+      <w:t>21 6160</w:t>
+    </w:r>
+    <w:r>
+      <w:rPr>
+        <w:rFonts w:ascii="Arial" w:hAnsi="Arial" w:cs="Arial"/>
+        <w:color w:val="002060"/>
+        <w:sz w:val="14"/>
+        <w:szCs w:val="14"/>
+        <w:lang w:val="en-US" w:eastAsia="zh-CN"/>
+      </w:rPr>
+      <w:t xml:space="preserve"> </w:t>
+    </w:r>
+    <w:r>
+      <w:rPr>
+        <w:rFonts w:ascii="Arial" w:hAnsi="Arial" w:cs="Arial" w:hint="eastAsia"/>
+        <w:color w:val="002060"/>
+        <w:sz w:val="14"/>
+        <w:szCs w:val="14"/>
+        <w:lang w:val="en-US" w:eastAsia="zh-CN"/>
+      </w:rPr>
+      <w:t>6888</w:t>
+    </w:r>
+  </w:p>
+  <w:p>
+    <w:pPr>
+      <w:framePr w:w="2517" w:h="2789" w:hRule="exact" w:hSpace="181" w:wrap="around" w:vAnchor="page" w:hAnchor="margin" w:x="7826" w:y="2553"/>
+      <w:autoSpaceDE w:val="0"/>
+      <w:autoSpaceDN w:val="0"/>
+      <w:adjustRightInd w:val="0"/>
+      <w:spacing w:line="70" w:lineRule="exact"/>
+      <w:rPr>
+        <w:rFonts w:ascii="Arial" w:hAnsi="Arial" w:cs="Arial"/>
+        <w:color w:val="002060"/>
+        <w:sz w:val="14"/>
+        <w:szCs w:val="14"/>
+        <w:lang w:val="en-US"/>
+      </w:rPr>
+    </w:pPr>
+  </w:p>
+  <w:p>
+    <w:pPr>
+      <w:framePr w:w="2517" w:h="2789" w:hRule="exact" w:hSpace="181" w:wrap="around" w:vAnchor="page" w:hAnchor="margin" w:x="7826" w:y="2553"/>
+      <w:autoSpaceDE w:val="0"/>
+      <w:autoSpaceDN w:val="0"/>
+      <w:adjustRightInd w:val="0"/>
+      <w:rPr>
+        <w:rFonts w:ascii="Arial" w:hAnsi="Arial" w:cs="Arial"/>
+        <w:b/>
+        <w:bCs/>
+        <w:color w:val="002060"/>
+        <w:sz w:val="14"/>
+        <w:szCs w:val="14"/>
+        <w:lang w:val="en-US"/>
+      </w:rPr>
+    </w:pPr>
+    <w:r>
+      <w:rPr>
+        <w:rFonts w:ascii="Arial" w:hAnsi="Arial" w:cs="Arial"/>
+        <w:b/>
+        <w:bCs/>
+        <w:color w:val="002060"/>
+        <w:sz w:val="14"/>
+        <w:szCs w:val="14"/>
+        <w:lang w:val="en-US"/>
+      </w:rPr>
+      <w:t>Fax</w:t>
+    </w:r>
+  </w:p>
+  <w:p>
+    <w:pPr>
+      <w:framePr w:w="2517" w:h="2789" w:hRule="exact" w:hSpace="181" w:wrap="around" w:vAnchor="page" w:hAnchor="margin" w:x="7826" w:y="2553"/>
+      <w:autoSpaceDE w:val="0"/>
+      <w:autoSpaceDN w:val="0"/>
+      <w:adjustRightInd w:val="0"/>
+      <w:rPr>
+        <w:rFonts w:ascii="Arial" w:hAnsi="Arial" w:cs="Arial"/>
+        <w:color w:val="002060"/>
+        <w:sz w:val="14"/>
+        <w:szCs w:val="14"/>
+        <w:lang w:val="en-US"/>
+      </w:rPr>
+    </w:pPr>
+    <w:r>
+      <w:rPr>
+        <w:rFonts w:ascii="Arial" w:hAnsi="Arial" w:cs="Arial"/>
+        <w:color w:val="002060"/>
+        <w:sz w:val="14"/>
+        <w:szCs w:val="14"/>
+        <w:lang w:val="en-US"/>
+      </w:rPr>
+      <w:t>+86 21 5838 5449</w:t>
+    </w:r>
+  </w:p>
+  <w:p>
+    <w:pPr>
+      <w:framePr w:w="2517" w:h="2789" w:hRule="exact" w:hSpace="181" w:wrap="around" w:vAnchor="page" w:hAnchor="margin" w:x="7826" w:y="2553"/>
+      <w:autoSpaceDE w:val="0"/>
+      <w:autoSpaceDN w:val="0"/>
+      <w:adjustRightInd w:val="0"/>
+      <w:spacing w:line="70" w:lineRule="exact"/>
+      <w:rPr>
+        <w:rFonts w:ascii="Arial" w:hAnsi="Arial" w:cs="Arial"/>
+        <w:color w:val="002060"/>
+        <w:sz w:val="14"/>
+        <w:szCs w:val="14"/>
+        <w:lang w:val="en-US"/>
+      </w:rPr>
+    </w:pPr>
+  </w:p>
+  <w:p>
+    <w:pPr>
+      <w:framePr w:w="2517" w:h="2789" w:hRule="exact" w:hSpace="181" w:wrap="around" w:vAnchor="page" w:hAnchor="margin" w:x="7826" w:y="2553"/>
+      <w:autoSpaceDE w:val="0"/>
+      <w:autoSpaceDN w:val="0"/>
+      <w:adjustRightInd w:val="0"/>
+      <w:rPr>
+        <w:rFonts w:ascii="Arial" w:hAnsi="Arial" w:cs="Arial"/>
+        <w:b/>
+        <w:bCs/>
+        <w:color w:val="002060"/>
+        <w:sz w:val="14"/>
+        <w:szCs w:val="14"/>
+        <w:lang w:val="en-US"/>
+      </w:rPr>
+    </w:pPr>
+    <w:r>
+      <w:rPr>
+        <w:rFonts w:ascii="Arial" w:hAnsi="Arial" w:cs="Arial"/>
+        <w:b/>
+        <w:bCs/>
+        <w:color w:val="002060"/>
+        <w:sz w:val="14"/>
+        <w:szCs w:val="14"/>
+        <w:lang w:val="en-US"/>
+      </w:rPr>
+      <w:t>Internet</w:t>
+    </w:r>
+  </w:p>
+  <w:p>
+    <w:pPr>
+      <w:framePr w:w="2517" w:h="2789" w:hRule="exact" w:hSpace="181" w:wrap="around" w:vAnchor="page" w:hAnchor="margin" w:x="7826" w:y="2553"/>
+      <w:autoSpaceDE w:val="0"/>
+      <w:autoSpaceDN w:val="0"/>
+      <w:adjustRightInd w:val="0"/>
+      <w:rPr>
+        <w:rFonts w:ascii="Arial" w:hAnsi="Arial" w:cs="Arial"/>
+        <w:color w:val="002060"/>
+        <w:sz w:val="14"/>
+        <w:szCs w:val="14"/>
+        <w:lang w:val="en-US"/>
+      </w:rPr>
+    </w:pPr>
+    <w:hyperlink r:id="rId1" w:history="1">
+      <w:r>
+        <w:rPr>
+          <w:rStyle w:val="Hyperlink"/>
+          <w:rFonts w:ascii="Arial" w:hAnsi="Arial" w:cs="Arial"/>
+          <w:color w:val="002060"/>
+          <w:sz w:val="14"/>
+          <w:szCs w:val="14"/>
+          <w:lang w:val="en-US"/>
+        </w:rPr>
+        <w:t>www.hella.com.cn</w:t>
+      </w:r>
+    </w:hyperlink>
+  </w:p>
+  <w:p>
+    <w:pPr>
+      <w:framePr w:w="2517" w:h="2789" w:hRule="exact" w:hSpace="181" w:wrap="around" w:vAnchor="page" w:hAnchor="margin" w:x="7826" w:y="2553"/>
+      <w:autoSpaceDE w:val="0"/>
+      <w:autoSpaceDN w:val="0"/>
+      <w:adjustRightInd w:val="0"/>
+      <w:rPr>
+        <w:rFonts w:ascii="Arial" w:hAnsi="Arial" w:cs="Arial"/>
+        <w:color w:val="002060"/>
+        <w:sz w:val="14"/>
+        <w:szCs w:val="14"/>
+        <w:lang w:val="en-US"/>
+      </w:rPr>
+    </w:pPr>
+  </w:p>
+  <w:p>
+    <w:pPr>
+      <w:pStyle w:val="Heading1"/>
+      <w:framePr w:w="2517" w:h="2789" w:hRule="exact" w:hSpace="181" w:wrap="around" w:hAnchor="margin" w:x="7826" w:y="2553" w:anchorLock="0"/>
+      <w:rPr>
+        <w:rFonts w:ascii="Arial" w:hAnsi="Arial" w:cs="Arial"/>
+        <w:color w:val="002060"/>
+        <w:lang w:val="en-US"/>
+      </w:rPr>
+    </w:pPr>
+    <w:r>
+      <w:rPr>
+        <w:rFonts w:ascii="Arial" w:hAnsi="Arial" w:cs="Arial"/>
+        <w:color w:val="002060"/>
+        <w:lang w:val="en-US"/>
+      </w:rPr>
+      <w:t>Head Office</w:t>
+    </w:r>
+  </w:p>
+  <w:p>
+    <w:pPr>
+      <w:framePr w:w="2517" w:h="2789" w:hRule="exact" w:hSpace="181" w:wrap="around" w:vAnchor="page" w:hAnchor="margin" w:x="7826" w:y="2553"/>
+      <w:autoSpaceDE w:val="0"/>
+      <w:autoSpaceDN w:val="0"/>
+      <w:adjustRightInd w:val="0"/>
+      <w:rPr>
+        <w:rFonts w:ascii="Arial" w:hAnsi="Arial" w:cs="Arial"/>
+        <w:color w:val="002060"/>
+        <w:sz w:val="14"/>
+        <w:szCs w:val="14"/>
+        <w:lang w:val="en-US"/>
+      </w:rPr>
+    </w:pPr>
+    <w:r>
+      <w:rPr>
+        <w:rFonts w:ascii="Arial" w:hAnsi="Arial" w:cs="Arial"/>
+        <w:color w:val="002060"/>
+        <w:sz w:val="14"/>
+        <w:szCs w:val="14"/>
+        <w:lang w:val="en-US"/>
+      </w:rPr>
+      <w:t>Lippstadt / Germany</w:t>
     </w:r>
   </w:p>
   <w:p>
@@ -23259,7 +23507,7 @@
                   </pic:cNvPicPr>
                 </pic:nvPicPr>
                 <pic:blipFill>
-                  <a:blip r:embed="rId1">
+                  <a:blip r:embed="rId2">
                     <a:extLst>
                       <a:ext uri="{28A0092B-C50C-407E-A947-70E740481C1C}">
                         <a14:useLocalDpi xmlns:a14="http://schemas.microsoft.com/office/drawing/2010/main" val="0"/>
@@ -27001,7 +27249,7 @@
 </file>
 
 <file path=customXml/itemProps4.xml><?xml version="1.0" encoding="utf-8"?>
-<ds:datastoreItem xmlns:ds="http://schemas.openxmlformats.org/officeDocument/2006/customXml" ds:itemID="{284471CE-3C72-45E2-9691-006E40D92898}">
+<ds:datastoreItem xmlns:ds="http://schemas.openxmlformats.org/officeDocument/2006/customXml" ds:itemID="{34B4DC99-C6C5-4599-A4ED-47B46ED6C6C0}">
   <ds:schemaRefs>
     <ds:schemaRef ds:uri="http://schemas.openxmlformats.org/officeDocument/2006/bibliography"/>
   </ds:schemaRefs>

</xml_diff>